<commit_message>
2 points covered| 3rd WIP
</commit_message>
<xml_diff>
--- a/DA Assignment 1.docx
+++ b/DA Assignment 1.docx
@@ -45,6 +45,7 @@
     <w:p>
       <w:pPr>
         <w:rPr>
+          <w:b/>
           <w:i/>
           <w:sz w:val="28"/>
           <w:szCs w:val="28"/>
@@ -53,6 +54,7 @@
       </w:pPr>
       <w:r>
         <w:rPr>
+          <w:b/>
           <w:i/>
           <w:sz w:val="28"/>
           <w:szCs w:val="28"/>
@@ -197,6 +199,1645 @@
     <w:p>
       <w:pPr>
         <w:rPr>
+          <w:b/>
+          <w:i/>
+          <w:sz w:val="28"/>
+          <w:szCs w:val="28"/>
+          <w:lang w:val="en-CA"/>
+        </w:rPr>
+      </w:pPr>
+      <w:r>
+        <w:rPr>
+          <w:b/>
+          <w:i/>
+          <w:sz w:val="28"/>
+          <w:szCs w:val="28"/>
+          <w:lang w:val="en-CA"/>
+        </w:rPr>
+        <w:t>Description of the available data</w:t>
+      </w:r>
+    </w:p>
+    <w:p>
+      <w:pPr>
+        <w:rPr>
+          <w:sz w:val="28"/>
+          <w:szCs w:val="28"/>
+          <w:lang w:val="en-CA"/>
+        </w:rPr>
+      </w:pPr>
+    </w:p>
+    <w:tbl>
+      <w:tblPr>
+        <w:tblStyle w:val="TableGrid"/>
+        <w:tblW w:w="9350" w:type="dxa"/>
+        <w:jc w:val="center"/>
+        <w:tblLook w:val="04A0" w:firstRow="1" w:lastRow="0" w:firstColumn="1" w:lastColumn="0" w:noHBand="0" w:noVBand="1"/>
+      </w:tblPr>
+      <w:tblGrid>
+        <w:gridCol w:w="2151"/>
+        <w:gridCol w:w="1705"/>
+        <w:gridCol w:w="5494"/>
+      </w:tblGrid>
+      <w:tr>
+        <w:trPr>
+          <w:trHeight w:val="792"/>
+          <w:jc w:val="center"/>
+        </w:trPr>
+        <w:tc>
+          <w:tcPr>
+            <w:tcW w:w="2151" w:type="dxa"/>
+            <w:vAlign w:val="center"/>
+          </w:tcPr>
+          <w:p>
+            <w:pPr>
+              <w:jc w:val="center"/>
+              <w:rPr>
+                <w:b/>
+                <w:lang w:val="en-CA"/>
+              </w:rPr>
+            </w:pPr>
+            <w:r>
+              <w:rPr>
+                <w:b/>
+                <w:lang w:val="en-CA"/>
+              </w:rPr>
+              <w:t>Column name</w:t>
+            </w:r>
+          </w:p>
+        </w:tc>
+        <w:tc>
+          <w:tcPr>
+            <w:tcW w:w="1705" w:type="dxa"/>
+            <w:vAlign w:val="center"/>
+          </w:tcPr>
+          <w:p>
+            <w:pPr>
+              <w:jc w:val="center"/>
+              <w:rPr>
+                <w:b/>
+                <w:lang w:val="en-CA"/>
+              </w:rPr>
+            </w:pPr>
+            <w:r>
+              <w:rPr>
+                <w:b/>
+                <w:lang w:val="en-CA"/>
+              </w:rPr>
+              <w:t>Type</w:t>
+            </w:r>
+          </w:p>
+        </w:tc>
+        <w:tc>
+          <w:tcPr>
+            <w:tcW w:w="5494" w:type="dxa"/>
+            <w:vAlign w:val="center"/>
+          </w:tcPr>
+          <w:p>
+            <w:pPr>
+              <w:jc w:val="center"/>
+              <w:rPr>
+                <w:b/>
+                <w:lang w:val="en-CA"/>
+              </w:rPr>
+            </w:pPr>
+            <w:r>
+              <w:rPr>
+                <w:b/>
+                <w:lang w:val="en-CA"/>
+              </w:rPr>
+              <w:t>Description</w:t>
+            </w:r>
+          </w:p>
+        </w:tc>
+      </w:tr>
+      <w:tr>
+        <w:trPr>
+          <w:trHeight w:val="517"/>
+          <w:jc w:val="center"/>
+        </w:trPr>
+        <w:tc>
+          <w:tcPr>
+            <w:tcW w:w="2151" w:type="dxa"/>
+            <w:vAlign w:val="center"/>
+          </w:tcPr>
+          <w:p>
+            <w:pPr>
+              <w:jc w:val="center"/>
+              <w:rPr>
+                <w:lang w:val="en-CA"/>
+              </w:rPr>
+            </w:pPr>
+            <w:r>
+              <w:rPr>
+                <w:lang w:val="en-CA"/>
+              </w:rPr>
+              <w:t>Id</w:t>
+            </w:r>
+          </w:p>
+        </w:tc>
+        <w:tc>
+          <w:tcPr>
+            <w:tcW w:w="1705" w:type="dxa"/>
+            <w:vAlign w:val="center"/>
+          </w:tcPr>
+          <w:p>
+            <w:pPr>
+              <w:jc w:val="center"/>
+              <w:rPr>
+                <w:lang w:val="en-CA"/>
+              </w:rPr>
+            </w:pPr>
+            <w:r>
+              <w:rPr>
+                <w:lang w:val="en-CA"/>
+              </w:rPr>
+              <w:t>Numeric</w:t>
+            </w:r>
+          </w:p>
+        </w:tc>
+        <w:tc>
+          <w:tcPr>
+            <w:tcW w:w="5494" w:type="dxa"/>
+            <w:vAlign w:val="center"/>
+          </w:tcPr>
+          <w:p>
+            <w:pPr>
+              <w:rPr>
+                <w:lang w:val="en-CA"/>
+              </w:rPr>
+            </w:pPr>
+            <w:r>
+              <w:rPr>
+                <w:lang w:val="en-CA"/>
+              </w:rPr>
+              <w:t>a notation for a house</w:t>
+            </w:r>
+          </w:p>
+        </w:tc>
+      </w:tr>
+      <w:tr>
+        <w:trPr>
+          <w:trHeight w:val="517"/>
+          <w:jc w:val="center"/>
+        </w:trPr>
+        <w:tc>
+          <w:tcPr>
+            <w:tcW w:w="2151" w:type="dxa"/>
+            <w:vAlign w:val="center"/>
+          </w:tcPr>
+          <w:p>
+            <w:pPr>
+              <w:jc w:val="center"/>
+              <w:rPr>
+                <w:lang w:val="en-CA"/>
+              </w:rPr>
+            </w:pPr>
+            <w:r>
+              <w:rPr>
+                <w:lang w:val="en-CA"/>
+              </w:rPr>
+              <w:t>date</w:t>
+            </w:r>
+          </w:p>
+        </w:tc>
+        <w:tc>
+          <w:tcPr>
+            <w:tcW w:w="1705" w:type="dxa"/>
+            <w:vAlign w:val="center"/>
+          </w:tcPr>
+          <w:p>
+            <w:pPr>
+              <w:jc w:val="center"/>
+              <w:rPr>
+                <w:lang w:val="en-CA"/>
+              </w:rPr>
+            </w:pPr>
+            <w:r>
+              <w:rPr>
+                <w:lang w:val="en-CA"/>
+              </w:rPr>
+              <w:t>String</w:t>
+            </w:r>
+          </w:p>
+        </w:tc>
+        <w:tc>
+          <w:tcPr>
+            <w:tcW w:w="5494" w:type="dxa"/>
+            <w:vAlign w:val="center"/>
+          </w:tcPr>
+          <w:p>
+            <w:pPr>
+              <w:rPr>
+                <w:lang w:val="en-CA"/>
+              </w:rPr>
+            </w:pPr>
+            <w:r>
+              <w:rPr>
+                <w:lang w:val="en-CA"/>
+              </w:rPr>
+              <w:t>Date on which the house was sold</w:t>
+            </w:r>
+          </w:p>
+        </w:tc>
+      </w:tr>
+      <w:tr>
+        <w:trPr>
+          <w:trHeight w:val="517"/>
+          <w:jc w:val="center"/>
+        </w:trPr>
+        <w:tc>
+          <w:tcPr>
+            <w:tcW w:w="2151" w:type="dxa"/>
+            <w:vAlign w:val="center"/>
+          </w:tcPr>
+          <w:p>
+            <w:pPr>
+              <w:jc w:val="center"/>
+              <w:rPr>
+                <w:lang w:val="en-CA"/>
+              </w:rPr>
+            </w:pPr>
+            <w:r>
+              <w:rPr>
+                <w:lang w:val="en-CA"/>
+              </w:rPr>
+              <w:t>price</w:t>
+            </w:r>
+          </w:p>
+        </w:tc>
+        <w:tc>
+          <w:tcPr>
+            <w:tcW w:w="1705" w:type="dxa"/>
+            <w:vAlign w:val="center"/>
+          </w:tcPr>
+          <w:p>
+            <w:pPr>
+              <w:jc w:val="center"/>
+              <w:rPr>
+                <w:lang w:val="en-CA"/>
+              </w:rPr>
+            </w:pPr>
+            <w:r>
+              <w:rPr>
+                <w:lang w:val="en-CA"/>
+              </w:rPr>
+              <w:t>Numeric</w:t>
+            </w:r>
+          </w:p>
+        </w:tc>
+        <w:tc>
+          <w:tcPr>
+            <w:tcW w:w="5494" w:type="dxa"/>
+            <w:vAlign w:val="center"/>
+          </w:tcPr>
+          <w:p>
+            <w:pPr>
+              <w:rPr>
+                <w:lang w:val="en-CA"/>
+              </w:rPr>
+            </w:pPr>
+            <w:r>
+              <w:rPr>
+                <w:lang w:val="en-CA"/>
+              </w:rPr>
+              <w:t>Price of the house</w:t>
+            </w:r>
+          </w:p>
+        </w:tc>
+      </w:tr>
+      <w:tr>
+        <w:trPr>
+          <w:trHeight w:val="517"/>
+          <w:jc w:val="center"/>
+        </w:trPr>
+        <w:tc>
+          <w:tcPr>
+            <w:tcW w:w="2151" w:type="dxa"/>
+            <w:vAlign w:val="center"/>
+          </w:tcPr>
+          <w:p>
+            <w:pPr>
+              <w:jc w:val="center"/>
+              <w:rPr>
+                <w:lang w:val="en-CA"/>
+              </w:rPr>
+            </w:pPr>
+            <w:r>
+              <w:rPr>
+                <w:lang w:val="en-CA"/>
+              </w:rPr>
+              <w:t>bedrooms</w:t>
+            </w:r>
+          </w:p>
+        </w:tc>
+        <w:tc>
+          <w:tcPr>
+            <w:tcW w:w="1705" w:type="dxa"/>
+            <w:vAlign w:val="center"/>
+          </w:tcPr>
+          <w:p>
+            <w:pPr>
+              <w:jc w:val="center"/>
+              <w:rPr>
+                <w:lang w:val="en-CA"/>
+              </w:rPr>
+            </w:pPr>
+            <w:r>
+              <w:rPr>
+                <w:lang w:val="en-CA"/>
+              </w:rPr>
+              <w:t>Numeric</w:t>
+            </w:r>
+          </w:p>
+        </w:tc>
+        <w:tc>
+          <w:tcPr>
+            <w:tcW w:w="5494" w:type="dxa"/>
+            <w:vAlign w:val="center"/>
+          </w:tcPr>
+          <w:p>
+            <w:pPr>
+              <w:rPr>
+                <w:lang w:val="en-CA"/>
+              </w:rPr>
+            </w:pPr>
+            <w:r>
+              <w:rPr>
+                <w:lang w:val="en-CA"/>
+              </w:rPr>
+              <w:t>Number of bedrooms in the house</w:t>
+            </w:r>
+          </w:p>
+        </w:tc>
+      </w:tr>
+      <w:tr>
+        <w:trPr>
+          <w:trHeight w:val="517"/>
+          <w:jc w:val="center"/>
+        </w:trPr>
+        <w:tc>
+          <w:tcPr>
+            <w:tcW w:w="2151" w:type="dxa"/>
+            <w:vAlign w:val="center"/>
+          </w:tcPr>
+          <w:p>
+            <w:pPr>
+              <w:jc w:val="center"/>
+              <w:rPr>
+                <w:lang w:val="en-CA"/>
+              </w:rPr>
+            </w:pPr>
+            <w:r>
+              <w:rPr>
+                <w:lang w:val="en-CA"/>
+              </w:rPr>
+              <w:t>bathrooms</w:t>
+            </w:r>
+          </w:p>
+        </w:tc>
+        <w:tc>
+          <w:tcPr>
+            <w:tcW w:w="1705" w:type="dxa"/>
+            <w:vAlign w:val="center"/>
+          </w:tcPr>
+          <w:p>
+            <w:pPr>
+              <w:jc w:val="center"/>
+              <w:rPr>
+                <w:lang w:val="en-CA"/>
+              </w:rPr>
+            </w:pPr>
+            <w:r>
+              <w:rPr>
+                <w:lang w:val="en-CA"/>
+              </w:rPr>
+              <w:t>Numeric</w:t>
+            </w:r>
+          </w:p>
+        </w:tc>
+        <w:tc>
+          <w:tcPr>
+            <w:tcW w:w="5494" w:type="dxa"/>
+            <w:vAlign w:val="center"/>
+          </w:tcPr>
+          <w:p>
+            <w:pPr>
+              <w:rPr>
+                <w:lang w:val="en-CA"/>
+              </w:rPr>
+            </w:pPr>
+            <w:r>
+              <w:rPr>
+                <w:lang w:val="en-CA"/>
+              </w:rPr>
+              <w:t>Number of bathrooms in the house</w:t>
+            </w:r>
+          </w:p>
+        </w:tc>
+      </w:tr>
+      <w:tr>
+        <w:trPr>
+          <w:trHeight w:val="596"/>
+          <w:jc w:val="center"/>
+        </w:trPr>
+        <w:tc>
+          <w:tcPr>
+            <w:tcW w:w="2151" w:type="dxa"/>
+            <w:vAlign w:val="center"/>
+          </w:tcPr>
+          <w:p>
+            <w:pPr>
+              <w:jc w:val="center"/>
+              <w:rPr>
+                <w:lang w:val="en-CA"/>
+              </w:rPr>
+            </w:pPr>
+            <w:r>
+              <w:rPr>
+                <w:lang w:val="en-CA"/>
+              </w:rPr>
+              <w:t>sqft_living</w:t>
+            </w:r>
+          </w:p>
+        </w:tc>
+        <w:tc>
+          <w:tcPr>
+            <w:tcW w:w="1705" w:type="dxa"/>
+            <w:vAlign w:val="center"/>
+          </w:tcPr>
+          <w:p>
+            <w:pPr>
+              <w:jc w:val="center"/>
+              <w:rPr>
+                <w:lang w:val="en-CA"/>
+              </w:rPr>
+            </w:pPr>
+            <w:r>
+              <w:rPr>
+                <w:lang w:val="en-CA"/>
+              </w:rPr>
+              <w:t>Numeric</w:t>
+            </w:r>
+          </w:p>
+        </w:tc>
+        <w:tc>
+          <w:tcPr>
+            <w:tcW w:w="5494" w:type="dxa"/>
+            <w:vAlign w:val="center"/>
+          </w:tcPr>
+          <w:p>
+            <w:pPr>
+              <w:rPr>
+                <w:lang w:val="en-CA"/>
+              </w:rPr>
+            </w:pPr>
+            <w:r>
+              <w:rPr>
+                <w:lang w:val="en-CA"/>
+              </w:rPr>
+              <w:t>Square feet area of the living room</w:t>
+            </w:r>
+          </w:p>
+        </w:tc>
+      </w:tr>
+      <w:tr>
+        <w:trPr>
+          <w:trHeight w:val="517"/>
+          <w:jc w:val="center"/>
+        </w:trPr>
+        <w:tc>
+          <w:tcPr>
+            <w:tcW w:w="2151" w:type="dxa"/>
+            <w:vAlign w:val="center"/>
+          </w:tcPr>
+          <w:p>
+            <w:pPr>
+              <w:jc w:val="center"/>
+              <w:rPr>
+                <w:lang w:val="en-CA"/>
+              </w:rPr>
+            </w:pPr>
+            <w:r>
+              <w:rPr>
+                <w:lang w:val="en-CA"/>
+              </w:rPr>
+              <w:t>sqft_lot</w:t>
+            </w:r>
+          </w:p>
+        </w:tc>
+        <w:tc>
+          <w:tcPr>
+            <w:tcW w:w="1705" w:type="dxa"/>
+            <w:vAlign w:val="center"/>
+          </w:tcPr>
+          <w:p>
+            <w:pPr>
+              <w:jc w:val="center"/>
+              <w:rPr>
+                <w:lang w:val="en-CA"/>
+              </w:rPr>
+            </w:pPr>
+            <w:r>
+              <w:rPr>
+                <w:lang w:val="en-CA"/>
+              </w:rPr>
+              <w:t>Numeric</w:t>
+            </w:r>
+          </w:p>
+        </w:tc>
+        <w:tc>
+          <w:tcPr>
+            <w:tcW w:w="5494" w:type="dxa"/>
+            <w:vAlign w:val="center"/>
+          </w:tcPr>
+          <w:p>
+            <w:pPr>
+              <w:rPr>
+                <w:lang w:val="en-CA"/>
+              </w:rPr>
+            </w:pPr>
+            <w:r>
+              <w:rPr>
+                <w:lang w:val="en-CA"/>
+              </w:rPr>
+              <w:t>Square feet area of the whole house</w:t>
+            </w:r>
+          </w:p>
+        </w:tc>
+      </w:tr>
+      <w:tr>
+        <w:trPr>
+          <w:trHeight w:val="517"/>
+          <w:jc w:val="center"/>
+        </w:trPr>
+        <w:tc>
+          <w:tcPr>
+            <w:tcW w:w="2151" w:type="dxa"/>
+            <w:vAlign w:val="center"/>
+          </w:tcPr>
+          <w:p>
+            <w:pPr>
+              <w:jc w:val="center"/>
+              <w:rPr>
+                <w:lang w:val="en-CA"/>
+              </w:rPr>
+            </w:pPr>
+            <w:r>
+              <w:rPr>
+                <w:lang w:val="en-CA"/>
+              </w:rPr>
+              <w:t>floors</w:t>
+            </w:r>
+          </w:p>
+        </w:tc>
+        <w:tc>
+          <w:tcPr>
+            <w:tcW w:w="1705" w:type="dxa"/>
+            <w:vAlign w:val="center"/>
+          </w:tcPr>
+          <w:p>
+            <w:pPr>
+              <w:jc w:val="center"/>
+              <w:rPr>
+                <w:lang w:val="en-CA"/>
+              </w:rPr>
+            </w:pPr>
+            <w:r>
+              <w:rPr>
+                <w:lang w:val="en-CA"/>
+              </w:rPr>
+              <w:t>Numeric</w:t>
+            </w:r>
+          </w:p>
+        </w:tc>
+        <w:tc>
+          <w:tcPr>
+            <w:tcW w:w="5494" w:type="dxa"/>
+            <w:vAlign w:val="center"/>
+          </w:tcPr>
+          <w:p>
+            <w:pPr>
+              <w:rPr>
+                <w:lang w:val="en-CA"/>
+              </w:rPr>
+            </w:pPr>
+            <w:r>
+              <w:rPr>
+                <w:lang w:val="en-CA"/>
+              </w:rPr>
+              <w:t>Number of floors/levels in the house</w:t>
+            </w:r>
+          </w:p>
+        </w:tc>
+      </w:tr>
+      <w:tr>
+        <w:trPr>
+          <w:trHeight w:val="367"/>
+          <w:jc w:val="center"/>
+        </w:trPr>
+        <w:tc>
+          <w:tcPr>
+            <w:tcW w:w="2151" w:type="dxa"/>
+            <w:vAlign w:val="center"/>
+          </w:tcPr>
+          <w:p>
+            <w:pPr>
+              <w:jc w:val="center"/>
+              <w:rPr>
+                <w:lang w:val="en-CA"/>
+              </w:rPr>
+            </w:pPr>
+            <w:r>
+              <w:rPr>
+                <w:lang w:val="en-CA"/>
+              </w:rPr>
+              <w:t>waterfront</w:t>
+            </w:r>
+          </w:p>
+        </w:tc>
+        <w:tc>
+          <w:tcPr>
+            <w:tcW w:w="1705" w:type="dxa"/>
+            <w:vAlign w:val="center"/>
+          </w:tcPr>
+          <w:p>
+            <w:pPr>
+              <w:jc w:val="center"/>
+              <w:rPr>
+                <w:lang w:val="en-CA"/>
+              </w:rPr>
+            </w:pPr>
+            <w:r>
+              <w:rPr>
+                <w:lang w:val="en-CA"/>
+              </w:rPr>
+              <w:t>Numeric</w:t>
+            </w:r>
+          </w:p>
+        </w:tc>
+        <w:tc>
+          <w:tcPr>
+            <w:tcW w:w="5494" w:type="dxa"/>
+            <w:vAlign w:val="center"/>
+          </w:tcPr>
+          <w:p>
+            <w:pPr>
+              <w:rPr>
+                <w:lang w:val="en-CA"/>
+              </w:rPr>
+            </w:pPr>
+            <w:r>
+              <w:rPr>
+                <w:lang w:val="en-CA"/>
+              </w:rPr>
+              <w:t>House which has the view of a waterfront</w:t>
+            </w:r>
+          </w:p>
+        </w:tc>
+      </w:tr>
+      <w:tr>
+        <w:trPr>
+          <w:trHeight w:val="367"/>
+          <w:jc w:val="center"/>
+        </w:trPr>
+        <w:tc>
+          <w:tcPr>
+            <w:tcW w:w="2151" w:type="dxa"/>
+            <w:vAlign w:val="center"/>
+          </w:tcPr>
+          <w:p>
+            <w:pPr>
+              <w:jc w:val="center"/>
+              <w:rPr>
+                <w:lang w:val="en-CA"/>
+              </w:rPr>
+            </w:pPr>
+            <w:r>
+              <w:rPr>
+                <w:lang w:val="en-CA"/>
+              </w:rPr>
+              <w:t>view</w:t>
+            </w:r>
+          </w:p>
+        </w:tc>
+        <w:tc>
+          <w:tcPr>
+            <w:tcW w:w="1705" w:type="dxa"/>
+            <w:vAlign w:val="center"/>
+          </w:tcPr>
+          <w:p>
+            <w:pPr>
+              <w:jc w:val="center"/>
+              <w:rPr>
+                <w:lang w:val="en-CA"/>
+              </w:rPr>
+            </w:pPr>
+            <w:r>
+              <w:rPr>
+                <w:lang w:val="en-CA"/>
+              </w:rPr>
+              <w:t>Numeric</w:t>
+            </w:r>
+          </w:p>
+        </w:tc>
+        <w:tc>
+          <w:tcPr>
+            <w:tcW w:w="5494" w:type="dxa"/>
+            <w:vAlign w:val="center"/>
+          </w:tcPr>
+          <w:p>
+            <w:pPr>
+              <w:rPr>
+                <w:lang w:val="en-CA"/>
+              </w:rPr>
+            </w:pPr>
+            <w:r>
+              <w:rPr>
+                <w:lang w:val="en-CA"/>
+              </w:rPr>
+              <w:t>Has been viewed</w:t>
+            </w:r>
+          </w:p>
+        </w:tc>
+      </w:tr>
+      <w:tr>
+        <w:trPr>
+          <w:trHeight w:val="367"/>
+          <w:jc w:val="center"/>
+        </w:trPr>
+        <w:tc>
+          <w:tcPr>
+            <w:tcW w:w="2151" w:type="dxa"/>
+            <w:vAlign w:val="center"/>
+          </w:tcPr>
+          <w:p>
+            <w:pPr>
+              <w:jc w:val="center"/>
+              <w:rPr>
+                <w:lang w:val="en-CA"/>
+              </w:rPr>
+            </w:pPr>
+            <w:r>
+              <w:rPr>
+                <w:lang w:val="en-CA"/>
+              </w:rPr>
+              <w:t>condition</w:t>
+            </w:r>
+          </w:p>
+        </w:tc>
+        <w:tc>
+          <w:tcPr>
+            <w:tcW w:w="1705" w:type="dxa"/>
+            <w:vAlign w:val="center"/>
+          </w:tcPr>
+          <w:p>
+            <w:pPr>
+              <w:jc w:val="center"/>
+              <w:rPr>
+                <w:lang w:val="en-CA"/>
+              </w:rPr>
+            </w:pPr>
+            <w:r>
+              <w:rPr>
+                <w:lang w:val="en-CA"/>
+              </w:rPr>
+              <w:t>Numeric</w:t>
+            </w:r>
+          </w:p>
+        </w:tc>
+        <w:tc>
+          <w:tcPr>
+            <w:tcW w:w="5494" w:type="dxa"/>
+            <w:vAlign w:val="center"/>
+          </w:tcPr>
+          <w:p>
+            <w:pPr>
+              <w:rPr>
+                <w:lang w:val="en-CA"/>
+              </w:rPr>
+            </w:pPr>
+            <w:r>
+              <w:rPr>
+                <w:lang w:val="en-CA"/>
+              </w:rPr>
+              <w:t>How good the condition is (Over all)</w:t>
+            </w:r>
+          </w:p>
+        </w:tc>
+      </w:tr>
+      <w:tr>
+        <w:trPr>
+          <w:trHeight w:val="367"/>
+          <w:jc w:val="center"/>
+        </w:trPr>
+        <w:tc>
+          <w:tcPr>
+            <w:tcW w:w="2151" w:type="dxa"/>
+            <w:vAlign w:val="center"/>
+          </w:tcPr>
+          <w:p>
+            <w:pPr>
+              <w:jc w:val="center"/>
+              <w:rPr>
+                <w:lang w:val="en-CA"/>
+              </w:rPr>
+            </w:pPr>
+            <w:r>
+              <w:rPr>
+                <w:lang w:val="en-CA"/>
+              </w:rPr>
+              <w:lastRenderedPageBreak/>
+              <w:t>grade</w:t>
+            </w:r>
+          </w:p>
+        </w:tc>
+        <w:tc>
+          <w:tcPr>
+            <w:tcW w:w="1705" w:type="dxa"/>
+            <w:vAlign w:val="center"/>
+          </w:tcPr>
+          <w:p>
+            <w:pPr>
+              <w:jc w:val="center"/>
+              <w:rPr>
+                <w:lang w:val="en-CA"/>
+              </w:rPr>
+            </w:pPr>
+            <w:r>
+              <w:rPr>
+                <w:lang w:val="en-CA"/>
+              </w:rPr>
+              <w:t>Numeric</w:t>
+            </w:r>
+          </w:p>
+        </w:tc>
+        <w:tc>
+          <w:tcPr>
+            <w:tcW w:w="5494" w:type="dxa"/>
+            <w:vAlign w:val="center"/>
+          </w:tcPr>
+          <w:p>
+            <w:pPr>
+              <w:rPr>
+                <w:lang w:val="en-CA"/>
+              </w:rPr>
+            </w:pPr>
+            <w:r>
+              <w:rPr>
+                <w:lang w:val="en-CA"/>
+              </w:rPr>
+              <w:t>O</w:t>
+            </w:r>
+            <w:r>
+              <w:rPr>
+                <w:lang w:val="en-CA"/>
+              </w:rPr>
+              <w:t>verall grade given to the housing unit,</w:t>
+            </w:r>
+          </w:p>
+          <w:p>
+            <w:pPr>
+              <w:rPr>
+                <w:lang w:val="en-CA"/>
+              </w:rPr>
+            </w:pPr>
+            <w:r>
+              <w:rPr>
+                <w:lang w:val="en-CA"/>
+              </w:rPr>
+              <w:t>based on King County grading system</w:t>
+            </w:r>
+          </w:p>
+        </w:tc>
+      </w:tr>
+      <w:tr>
+        <w:trPr>
+          <w:trHeight w:val="367"/>
+          <w:jc w:val="center"/>
+        </w:trPr>
+        <w:tc>
+          <w:tcPr>
+            <w:tcW w:w="2151" w:type="dxa"/>
+            <w:vAlign w:val="center"/>
+          </w:tcPr>
+          <w:p>
+            <w:pPr>
+              <w:jc w:val="center"/>
+              <w:rPr>
+                <w:lang w:val="en-CA"/>
+              </w:rPr>
+            </w:pPr>
+            <w:r>
+              <w:rPr>
+                <w:lang w:val="en-CA"/>
+              </w:rPr>
+              <w:t>sqft_above</w:t>
+            </w:r>
+          </w:p>
+        </w:tc>
+        <w:tc>
+          <w:tcPr>
+            <w:tcW w:w="1705" w:type="dxa"/>
+            <w:vAlign w:val="center"/>
+          </w:tcPr>
+          <w:p>
+            <w:pPr>
+              <w:jc w:val="center"/>
+              <w:rPr>
+                <w:lang w:val="en-CA"/>
+              </w:rPr>
+            </w:pPr>
+            <w:r>
+              <w:rPr>
+                <w:lang w:val="en-CA"/>
+              </w:rPr>
+              <w:t>Numeric</w:t>
+            </w:r>
+          </w:p>
+        </w:tc>
+        <w:tc>
+          <w:tcPr>
+            <w:tcW w:w="5494" w:type="dxa"/>
+            <w:vAlign w:val="center"/>
+          </w:tcPr>
+          <w:p>
+            <w:pPr>
+              <w:rPr>
+                <w:lang w:val="en-CA"/>
+              </w:rPr>
+            </w:pPr>
+            <w:r>
+              <w:rPr>
+                <w:lang w:val="en-CA"/>
+              </w:rPr>
+              <w:t>Square feet of the house apart from basement</w:t>
+            </w:r>
+          </w:p>
+        </w:tc>
+      </w:tr>
+      <w:tr>
+        <w:trPr>
+          <w:trHeight w:val="367"/>
+          <w:jc w:val="center"/>
+        </w:trPr>
+        <w:tc>
+          <w:tcPr>
+            <w:tcW w:w="2151" w:type="dxa"/>
+            <w:vAlign w:val="center"/>
+          </w:tcPr>
+          <w:p>
+            <w:pPr>
+              <w:jc w:val="center"/>
+              <w:rPr>
+                <w:lang w:val="en-CA"/>
+              </w:rPr>
+            </w:pPr>
+            <w:r>
+              <w:rPr>
+                <w:lang w:val="en-CA"/>
+              </w:rPr>
+              <w:t>sqft_basement</w:t>
+            </w:r>
+          </w:p>
+        </w:tc>
+        <w:tc>
+          <w:tcPr>
+            <w:tcW w:w="1705" w:type="dxa"/>
+            <w:vAlign w:val="center"/>
+          </w:tcPr>
+          <w:p>
+            <w:pPr>
+              <w:jc w:val="center"/>
+              <w:rPr>
+                <w:lang w:val="en-CA"/>
+              </w:rPr>
+            </w:pPr>
+            <w:r>
+              <w:rPr>
+                <w:lang w:val="en-CA"/>
+              </w:rPr>
+              <w:t>Numeric</w:t>
+            </w:r>
+          </w:p>
+        </w:tc>
+        <w:tc>
+          <w:tcPr>
+            <w:tcW w:w="5494" w:type="dxa"/>
+            <w:vAlign w:val="center"/>
+          </w:tcPr>
+          <w:p>
+            <w:pPr>
+              <w:rPr>
+                <w:lang w:val="en-CA"/>
+              </w:rPr>
+            </w:pPr>
+            <w:r>
+              <w:rPr>
+                <w:lang w:val="en-CA"/>
+              </w:rPr>
+              <w:t>Square feet of the basement</w:t>
+            </w:r>
+          </w:p>
+        </w:tc>
+      </w:tr>
+      <w:tr>
+        <w:trPr>
+          <w:trHeight w:val="409"/>
+          <w:jc w:val="center"/>
+        </w:trPr>
+        <w:tc>
+          <w:tcPr>
+            <w:tcW w:w="2151" w:type="dxa"/>
+            <w:vAlign w:val="center"/>
+          </w:tcPr>
+          <w:p>
+            <w:pPr>
+              <w:jc w:val="center"/>
+              <w:rPr>
+                <w:lang w:val="en-CA"/>
+              </w:rPr>
+            </w:pPr>
+            <w:r>
+              <w:rPr>
+                <w:lang w:val="en-CA"/>
+              </w:rPr>
+              <w:t>yr_built</w:t>
+            </w:r>
+          </w:p>
+        </w:tc>
+        <w:tc>
+          <w:tcPr>
+            <w:tcW w:w="1705" w:type="dxa"/>
+            <w:vAlign w:val="center"/>
+          </w:tcPr>
+          <w:p>
+            <w:pPr>
+              <w:jc w:val="center"/>
+              <w:rPr>
+                <w:lang w:val="en-CA"/>
+              </w:rPr>
+            </w:pPr>
+            <w:r>
+              <w:rPr>
+                <w:lang w:val="en-CA"/>
+              </w:rPr>
+              <w:t>Numeric</w:t>
+            </w:r>
+          </w:p>
+        </w:tc>
+        <w:tc>
+          <w:tcPr>
+            <w:tcW w:w="5494" w:type="dxa"/>
+            <w:vAlign w:val="center"/>
+          </w:tcPr>
+          <w:p>
+            <w:pPr>
+              <w:rPr>
+                <w:lang w:val="en-CA"/>
+              </w:rPr>
+            </w:pPr>
+            <w:r>
+              <w:rPr>
+                <w:lang w:val="en-CA"/>
+              </w:rPr>
+              <w:t>Year in which the house was built</w:t>
+            </w:r>
+          </w:p>
+        </w:tc>
+      </w:tr>
+      <w:tr>
+        <w:trPr>
+          <w:trHeight w:val="367"/>
+          <w:jc w:val="center"/>
+        </w:trPr>
+        <w:tc>
+          <w:tcPr>
+            <w:tcW w:w="2151" w:type="dxa"/>
+            <w:vAlign w:val="center"/>
+          </w:tcPr>
+          <w:p>
+            <w:pPr>
+              <w:jc w:val="center"/>
+              <w:rPr>
+                <w:lang w:val="en-CA"/>
+              </w:rPr>
+            </w:pPr>
+            <w:r>
+              <w:rPr>
+                <w:lang w:val="en-CA"/>
+              </w:rPr>
+              <w:t>yr_renovated</w:t>
+            </w:r>
+          </w:p>
+        </w:tc>
+        <w:tc>
+          <w:tcPr>
+            <w:tcW w:w="1705" w:type="dxa"/>
+            <w:vAlign w:val="center"/>
+          </w:tcPr>
+          <w:p>
+            <w:pPr>
+              <w:jc w:val="center"/>
+              <w:rPr>
+                <w:lang w:val="en-CA"/>
+              </w:rPr>
+            </w:pPr>
+            <w:r>
+              <w:rPr>
+                <w:lang w:val="en-CA"/>
+              </w:rPr>
+              <w:t>Numeric</w:t>
+            </w:r>
+          </w:p>
+        </w:tc>
+        <w:tc>
+          <w:tcPr>
+            <w:tcW w:w="5494" w:type="dxa"/>
+            <w:vAlign w:val="center"/>
+          </w:tcPr>
+          <w:p>
+            <w:pPr>
+              <w:rPr>
+                <w:lang w:val="en-CA"/>
+              </w:rPr>
+            </w:pPr>
+            <w:r>
+              <w:rPr>
+                <w:lang w:val="en-CA"/>
+              </w:rPr>
+              <w:t>Year in which the house was last renovated</w:t>
+            </w:r>
+          </w:p>
+        </w:tc>
+      </w:tr>
+      <w:tr>
+        <w:trPr>
+          <w:trHeight w:val="367"/>
+          <w:jc w:val="center"/>
+        </w:trPr>
+        <w:tc>
+          <w:tcPr>
+            <w:tcW w:w="2151" w:type="dxa"/>
+            <w:vAlign w:val="center"/>
+          </w:tcPr>
+          <w:p>
+            <w:pPr>
+              <w:jc w:val="center"/>
+              <w:rPr>
+                <w:lang w:val="en-CA"/>
+              </w:rPr>
+            </w:pPr>
+            <w:r>
+              <w:rPr>
+                <w:lang w:val="en-CA"/>
+              </w:rPr>
+              <w:t>zipcode</w:t>
+            </w:r>
+          </w:p>
+        </w:tc>
+        <w:tc>
+          <w:tcPr>
+            <w:tcW w:w="1705" w:type="dxa"/>
+            <w:vAlign w:val="center"/>
+          </w:tcPr>
+          <w:p>
+            <w:pPr>
+              <w:jc w:val="center"/>
+              <w:rPr>
+                <w:lang w:val="en-CA"/>
+              </w:rPr>
+            </w:pPr>
+            <w:r>
+              <w:rPr>
+                <w:lang w:val="en-CA"/>
+              </w:rPr>
+              <w:t>Numeric</w:t>
+            </w:r>
+          </w:p>
+        </w:tc>
+        <w:tc>
+          <w:tcPr>
+            <w:tcW w:w="5494" w:type="dxa"/>
+            <w:vAlign w:val="center"/>
+          </w:tcPr>
+          <w:p>
+            <w:pPr>
+              <w:rPr>
+                <w:lang w:val="en-CA"/>
+              </w:rPr>
+            </w:pPr>
+            <w:r>
+              <w:rPr>
+                <w:lang w:val="en-CA"/>
+              </w:rPr>
+              <w:t>Zip Or Postal code of the area</w:t>
+            </w:r>
+          </w:p>
+        </w:tc>
+      </w:tr>
+      <w:tr>
+        <w:trPr>
+          <w:trHeight w:val="367"/>
+          <w:jc w:val="center"/>
+        </w:trPr>
+        <w:tc>
+          <w:tcPr>
+            <w:tcW w:w="2151" w:type="dxa"/>
+            <w:vAlign w:val="center"/>
+          </w:tcPr>
+          <w:p>
+            <w:pPr>
+              <w:jc w:val="center"/>
+              <w:rPr>
+                <w:lang w:val="en-CA"/>
+              </w:rPr>
+            </w:pPr>
+            <w:r>
+              <w:rPr>
+                <w:lang w:val="en-CA"/>
+              </w:rPr>
+              <w:t>lat</w:t>
+            </w:r>
+          </w:p>
+        </w:tc>
+        <w:tc>
+          <w:tcPr>
+            <w:tcW w:w="1705" w:type="dxa"/>
+            <w:vAlign w:val="center"/>
+          </w:tcPr>
+          <w:p>
+            <w:pPr>
+              <w:jc w:val="center"/>
+              <w:rPr>
+                <w:lang w:val="en-CA"/>
+              </w:rPr>
+            </w:pPr>
+            <w:r>
+              <w:rPr>
+                <w:lang w:val="en-CA"/>
+              </w:rPr>
+              <w:t>Numeric</w:t>
+            </w:r>
+          </w:p>
+        </w:tc>
+        <w:tc>
+          <w:tcPr>
+            <w:tcW w:w="5494" w:type="dxa"/>
+            <w:vAlign w:val="center"/>
+          </w:tcPr>
+          <w:p>
+            <w:pPr>
+              <w:rPr>
+                <w:lang w:val="en-CA"/>
+              </w:rPr>
+            </w:pPr>
+            <w:r>
+              <w:rPr>
+                <w:lang w:val="en-CA"/>
+              </w:rPr>
+              <w:t>Latitude Co-ordinate</w:t>
+            </w:r>
+          </w:p>
+        </w:tc>
+      </w:tr>
+      <w:tr>
+        <w:trPr>
+          <w:trHeight w:val="367"/>
+          <w:jc w:val="center"/>
+        </w:trPr>
+        <w:tc>
+          <w:tcPr>
+            <w:tcW w:w="2151" w:type="dxa"/>
+            <w:vAlign w:val="center"/>
+          </w:tcPr>
+          <w:p>
+            <w:pPr>
+              <w:jc w:val="center"/>
+              <w:rPr>
+                <w:lang w:val="en-CA"/>
+              </w:rPr>
+            </w:pPr>
+            <w:r>
+              <w:rPr>
+                <w:lang w:val="en-CA"/>
+              </w:rPr>
+              <w:t>long</w:t>
+            </w:r>
+          </w:p>
+        </w:tc>
+        <w:tc>
+          <w:tcPr>
+            <w:tcW w:w="1705" w:type="dxa"/>
+            <w:vAlign w:val="center"/>
+          </w:tcPr>
+          <w:p>
+            <w:pPr>
+              <w:jc w:val="center"/>
+              <w:rPr>
+                <w:lang w:val="en-CA"/>
+              </w:rPr>
+            </w:pPr>
+            <w:r>
+              <w:rPr>
+                <w:lang w:val="en-CA"/>
+              </w:rPr>
+              <w:t>Numeric</w:t>
+            </w:r>
+          </w:p>
+        </w:tc>
+        <w:tc>
+          <w:tcPr>
+            <w:tcW w:w="5494" w:type="dxa"/>
+            <w:vAlign w:val="center"/>
+          </w:tcPr>
+          <w:p>
+            <w:pPr>
+              <w:rPr>
+                <w:lang w:val="en-CA"/>
+              </w:rPr>
+            </w:pPr>
+            <w:r>
+              <w:rPr>
+                <w:lang w:val="en-CA"/>
+              </w:rPr>
+              <w:t>Longitude Co-ordinate</w:t>
+            </w:r>
+          </w:p>
+        </w:tc>
+      </w:tr>
+      <w:tr>
+        <w:trPr>
+          <w:trHeight w:val="367"/>
+          <w:jc w:val="center"/>
+        </w:trPr>
+        <w:tc>
+          <w:tcPr>
+            <w:tcW w:w="2151" w:type="dxa"/>
+            <w:vAlign w:val="center"/>
+          </w:tcPr>
+          <w:p>
+            <w:pPr>
+              <w:jc w:val="center"/>
+              <w:rPr>
+                <w:lang w:val="en-CA"/>
+              </w:rPr>
+            </w:pPr>
+            <w:r>
+              <w:rPr>
+                <w:lang w:val="en-CA"/>
+              </w:rPr>
+              <w:t>sqft_living15</w:t>
+            </w:r>
+          </w:p>
+        </w:tc>
+        <w:tc>
+          <w:tcPr>
+            <w:tcW w:w="1705" w:type="dxa"/>
+            <w:vAlign w:val="center"/>
+          </w:tcPr>
+          <w:p>
+            <w:pPr>
+              <w:jc w:val="center"/>
+              <w:rPr>
+                <w:lang w:val="en-CA"/>
+              </w:rPr>
+            </w:pPr>
+            <w:r>
+              <w:rPr>
+                <w:lang w:val="en-CA"/>
+              </w:rPr>
+              <w:t>Numeric</w:t>
+            </w:r>
+          </w:p>
+        </w:tc>
+        <w:tc>
+          <w:tcPr>
+            <w:tcW w:w="5494" w:type="dxa"/>
+            <w:vAlign w:val="center"/>
+          </w:tcPr>
+          <w:p>
+            <w:pPr>
+              <w:rPr>
+                <w:lang w:val="en-CA"/>
+              </w:rPr>
+            </w:pPr>
+            <w:r>
+              <w:rPr>
+                <w:lang w:val="en-CA"/>
+              </w:rPr>
+              <w:t>Living room area in 2015 (Implies some renovations)</w:t>
+            </w:r>
+          </w:p>
+        </w:tc>
+      </w:tr>
+      <w:tr>
+        <w:trPr>
+          <w:trHeight w:val="367"/>
+          <w:jc w:val="center"/>
+        </w:trPr>
+        <w:tc>
+          <w:tcPr>
+            <w:tcW w:w="2151" w:type="dxa"/>
+            <w:vAlign w:val="center"/>
+          </w:tcPr>
+          <w:p>
+            <w:pPr>
+              <w:jc w:val="center"/>
+              <w:rPr>
+                <w:lang w:val="en-CA"/>
+              </w:rPr>
+            </w:pPr>
+            <w:r>
+              <w:rPr>
+                <w:lang w:val="en-CA"/>
+              </w:rPr>
+              <w:t>sqft_lot15</w:t>
+            </w:r>
+          </w:p>
+        </w:tc>
+        <w:tc>
+          <w:tcPr>
+            <w:tcW w:w="1705" w:type="dxa"/>
+            <w:vAlign w:val="center"/>
+          </w:tcPr>
+          <w:p>
+            <w:pPr>
+              <w:jc w:val="center"/>
+              <w:rPr>
+                <w:lang w:val="en-CA"/>
+              </w:rPr>
+            </w:pPr>
+            <w:r>
+              <w:rPr>
+                <w:lang w:val="en-CA"/>
+              </w:rPr>
+              <w:t>Numeric</w:t>
+            </w:r>
+          </w:p>
+        </w:tc>
+        <w:tc>
+          <w:tcPr>
+            <w:tcW w:w="5494" w:type="dxa"/>
+            <w:vAlign w:val="center"/>
+          </w:tcPr>
+          <w:p>
+            <w:pPr>
+              <w:rPr>
+                <w:lang w:val="en-CA"/>
+              </w:rPr>
+            </w:pPr>
+            <w:r>
+              <w:rPr>
+                <w:lang w:val="en-CA"/>
+              </w:rPr>
+              <w:t>Lot size area in 2015 (Implies some renovations)</w:t>
+            </w:r>
+          </w:p>
+        </w:tc>
+      </w:tr>
+    </w:tbl>
+    <w:p>
+      <w:pPr>
+        <w:rPr>
+          <w:lang w:val="en-CA"/>
+        </w:rPr>
+      </w:pPr>
+    </w:p>
+    <w:p>
+      <w:pPr>
+        <w:rPr>
+          <w:b/>
+          <w:lang w:val="en-CA"/>
+        </w:rPr>
+      </w:pPr>
+      <w:r>
+        <w:rPr>
+          <w:b/>
+          <w:lang w:val="en-CA"/>
+        </w:rPr>
+        <w:t>Attributes used</w:t>
+      </w:r>
+      <w:r>
+        <w:rPr>
+          <w:b/>
+          <w:lang w:val="en-CA"/>
+        </w:rPr>
+        <w:t>:</w:t>
+      </w:r>
+    </w:p>
+    <w:p>
+      <w:pPr>
+        <w:rPr>
+          <w:b/>
+          <w:lang w:val="en-CA"/>
+        </w:rPr>
+      </w:pPr>
+    </w:p>
+    <w:p>
+      <w:pPr>
+        <w:rPr>
+          <w:lang w:val="en-CA"/>
+        </w:rPr>
+      </w:pPr>
+      <w:r>
+        <w:rPr>
+          <w:lang w:val="en-CA"/>
+        </w:rPr>
+        <w:t>Y (Variable of interest) = Price of the house</w:t>
+      </w:r>
+    </w:p>
+    <w:p>
+      <w:pPr>
+        <w:rPr>
+          <w:lang w:val="en-CA"/>
+        </w:rPr>
+      </w:pPr>
+      <w:r>
+        <w:rPr>
+          <w:lang w:val="en-CA"/>
+        </w:rPr>
+        <w:t>X1 = number of bedrooms</w:t>
+      </w:r>
+    </w:p>
+    <w:p>
+      <w:pPr>
+        <w:rPr>
+          <w:lang w:val="en-CA"/>
+        </w:rPr>
+      </w:pPr>
+      <w:r>
+        <w:rPr>
+          <w:lang w:val="en-CA"/>
+        </w:rPr>
+        <w:t>X2 = number of bathrooms</w:t>
+      </w:r>
+    </w:p>
+    <w:p>
+      <w:pPr>
+        <w:rPr>
+          <w:lang w:val="en-CA"/>
+        </w:rPr>
+      </w:pPr>
+      <w:r>
+        <w:rPr>
+          <w:lang w:val="en-CA"/>
+        </w:rPr>
+        <w:t>X3 = number of floors</w:t>
+      </w:r>
+    </w:p>
+    <w:p>
+      <w:pPr>
+        <w:rPr>
+          <w:lang w:val="en-CA"/>
+        </w:rPr>
+      </w:pPr>
+      <w:r>
+        <w:rPr>
+          <w:lang w:val="en-CA"/>
+        </w:rPr>
+        <w:t>X4 = Total area in square feet</w:t>
+      </w:r>
+    </w:p>
+    <w:p>
+      <w:pPr>
+        <w:rPr>
+          <w:lang w:val="en-CA"/>
+        </w:rPr>
+      </w:pPr>
+    </w:p>
+    <w:p>
+      <w:pPr>
+        <w:rPr>
+          <w:b/>
+          <w:i/>
+          <w:sz w:val="28"/>
+          <w:szCs w:val="28"/>
+          <w:lang w:val="en-CA"/>
+        </w:rPr>
+      </w:pPr>
+      <w:r>
+        <w:rPr>
+          <w:b/>
+          <w:i/>
+          <w:sz w:val="28"/>
+          <w:szCs w:val="28"/>
+          <w:lang w:val="en-CA"/>
+        </w:rPr>
+        <w:t>Short overview of the selected algorithms</w:t>
+      </w:r>
+    </w:p>
+    <w:p>
+      <w:pPr>
+        <w:rPr>
+          <w:b/>
+          <w:lang w:val="en-CA"/>
+        </w:rPr>
+      </w:pPr>
+    </w:p>
+    <w:p>
+      <w:pPr>
+        <w:rPr>
+          <w:b/>
           <w:lang w:val="en-CA"/>
         </w:rPr>
       </w:pPr>
@@ -206,30 +1847,9 @@
     <w:p>
       <w:pPr>
         <w:rPr>
-          <w:sz w:val="28"/>
-          <w:szCs w:val="28"/>
-          <w:lang w:val="en-CA"/>
-        </w:rPr>
-      </w:pPr>
-    </w:p>
-    <w:p>
-      <w:pPr>
-        <w:rPr>
-          <w:b/>
-          <w:sz w:val="28"/>
-          <w:szCs w:val="28"/>
-          <w:lang w:val="en-CA"/>
-        </w:rPr>
-      </w:pPr>
-      <w:r>
-        <w:rPr>
-          <w:b/>
-          <w:sz w:val="28"/>
-          <w:szCs w:val="28"/>
-          <w:lang w:val="en-CA"/>
-        </w:rPr>
-        <w:tab/>
-      </w:r>
+          <w:lang w:val="en-CA"/>
+        </w:rPr>
+      </w:pPr>
     </w:p>
     <w:p>
       <w:pPr>
@@ -720,6 +2340,29 @@
     <w:semiHidden/>
     <w:unhideWhenUsed/>
   </w:style>
+  <w:style w:type="table" w:styleId="TableGrid">
+    <w:name w:val="Table Grid"/>
+    <w:basedOn w:val="TableNormal"/>
+    <w:uiPriority w:val="39"/>
+    <w:rsid w:val="00BA6232"/>
+    <w:tblPr>
+      <w:tblInd w:w="0" w:type="dxa"/>
+      <w:tblBorders>
+        <w:top w:val="single" w:sz="4" w:space="0" w:color="auto"/>
+        <w:left w:val="single" w:sz="4" w:space="0" w:color="auto"/>
+        <w:bottom w:val="single" w:sz="4" w:space="0" w:color="auto"/>
+        <w:right w:val="single" w:sz="4" w:space="0" w:color="auto"/>
+        <w:insideH w:val="single" w:sz="4" w:space="0" w:color="auto"/>
+        <w:insideV w:val="single" w:sz="4" w:space="0" w:color="auto"/>
+      </w:tblBorders>
+      <w:tblCellMar>
+        <w:top w:w="0" w:type="dxa"/>
+        <w:left w:w="108" w:type="dxa"/>
+        <w:bottom w:w="0" w:type="dxa"/>
+        <w:right w:w="108" w:type="dxa"/>
+      </w:tblCellMar>
+    </w:tblPr>
+  </w:style>
 </w:styles>
 </file>
 

</xml_diff>